<commit_message>
Update some additional files
</commit_message>
<xml_diff>
--- a/3-semester/maths/lecture2_28.10.19.docx
+++ b/3-semester/maths/lecture2_28.10.19.docx
@@ -1,36 +1,22 @@
 
 <file path=word/document.xml><?xml version="1.0" encoding="utf-8"?>
-<w:document xmlns:wpc="http://schemas.microsoft.com/office/word/2010/wordprocessingCanvas" xmlns:cx="http://schemas.microsoft.com/office/drawing/2014/chartex" xmlns:cx1="http://schemas.microsoft.com/office/drawing/2015/9/8/chartex" xmlns:cx2="http://schemas.microsoft.com/office/drawing/2015/10/21/chartex" xmlns:cx3="http://schemas.microsoft.com/office/drawing/2016/5/9/chartex" xmlns:cx4="http://schemas.microsoft.com/office/drawing/2016/5/10/chartex" xmlns:cx5="http://schemas.microsoft.com/office/drawing/2016/5/11/chartex" xmlns:cx6="http://schemas.microsoft.com/office/drawing/2016/5/12/chartex" xmlns:cx7="http://schemas.microsoft.com/office/drawing/2016/5/13/chartex" xmlns:cx8="http://schemas.microsoft.com/office/drawing/2016/5/14/chartex" xmlns:mc="http://schemas.openxmlformats.org/markup-compatibility/2006" xmlns:aink="http://schemas.microsoft.com/office/drawing/2016/ink" xmlns:am3d="http://schemas.microsoft.com/office/drawing/2017/model3d" xmlns:o="urn:schemas-microsoft-com:office:office" xmlns:r="http://schemas.openxmlformats.org/officeDocument/2006/relationships" xmlns:m="http://schemas.openxmlformats.org/officeDocument/2006/math" xmlns:v="urn:schemas-microsoft-com:vml" xmlns:wp14="http://schemas.microsoft.com/office/word/2010/wordprocessingDrawing" xmlns:wp="http://schemas.openxmlformats.org/drawingml/2006/wordprocessingDrawing" xmlns:w10="urn:schemas-microsoft-com:office:word" xmlns:w="http://schemas.openxmlformats.org/wordprocessingml/2006/main" xmlns:w14="http://schemas.microsoft.com/office/word/2010/wordml" xmlns:w15="http://schemas.microsoft.com/office/word/2012/wordml" xmlns:w16cid="http://schemas.microsoft.com/office/word/2016/wordml/cid" xmlns:w16se="http://schemas.microsoft.com/office/word/2015/wordml/symex" xmlns:wpg="http://schemas.microsoft.com/office/word/2010/wordprocessingGroup" xmlns:wpi="http://schemas.microsoft.com/office/word/2010/wordprocessingInk" xmlns:wne="http://schemas.microsoft.com/office/word/2006/wordml" xmlns:wps="http://schemas.microsoft.com/office/word/2010/wordprocessingShape" mc:Ignorable="w14 w15 w16se w16cid wp14">
+<w:document xmlns:wpc="http://schemas.microsoft.com/office/word/2010/wordprocessingCanvas" xmlns:cx="http://schemas.microsoft.com/office/drawing/2014/chartex" xmlns:cx1="http://schemas.microsoft.com/office/drawing/2015/9/8/chartex" xmlns:cx2="http://schemas.microsoft.com/office/drawing/2015/10/21/chartex" xmlns:cx3="http://schemas.microsoft.com/office/drawing/2016/5/9/chartex" xmlns:cx4="http://schemas.microsoft.com/office/drawing/2016/5/10/chartex" xmlns:cx5="http://schemas.microsoft.com/office/drawing/2016/5/11/chartex" xmlns:cx6="http://schemas.microsoft.com/office/drawing/2016/5/12/chartex" xmlns:cx7="http://schemas.microsoft.com/office/drawing/2016/5/13/chartex" xmlns:cx8="http://schemas.microsoft.com/office/drawing/2016/5/14/chartex" xmlns:mc="http://schemas.openxmlformats.org/markup-compatibility/2006" xmlns:aink="http://schemas.microsoft.com/office/drawing/2016/ink" xmlns:am3d="http://schemas.microsoft.com/office/drawing/2017/model3d" xmlns:o="urn:schemas-microsoft-com:office:office" xmlns:r="http://schemas.openxmlformats.org/officeDocument/2006/relationships" xmlns:m="http://schemas.openxmlformats.org/officeDocument/2006/math" xmlns:v="urn:schemas-microsoft-com:vml" xmlns:wp14="http://schemas.microsoft.com/office/word/2010/wordprocessingDrawing" xmlns:wp="http://schemas.openxmlformats.org/drawingml/2006/wordprocessingDrawing" xmlns:w10="urn:schemas-microsoft-com:office:word" xmlns:w="http://schemas.openxmlformats.org/wordprocessingml/2006/main" xmlns:w14="http://schemas.microsoft.com/office/word/2010/wordml" xmlns:w15="http://schemas.microsoft.com/office/word/2012/wordml" xmlns:w16cex="http://schemas.microsoft.com/office/word/2018/wordml/cex" xmlns:w16cid="http://schemas.microsoft.com/office/word/2016/wordml/cid" xmlns:w16="http://schemas.microsoft.com/office/word/2018/wordml" xmlns:w16se="http://schemas.microsoft.com/office/word/2015/wordml/symex" xmlns:wpg="http://schemas.microsoft.com/office/word/2010/wordprocessingGroup" xmlns:wpi="http://schemas.microsoft.com/office/word/2010/wordprocessingInk" xmlns:wne="http://schemas.microsoft.com/office/word/2006/wordml" xmlns:wps="http://schemas.microsoft.com/office/word/2010/wordprocessingShape" mc:Ignorable="w14 w15 w16se w16cid w16 w16cex wp14">
   <w:body>
     <w:p>
       <w:pPr>
+        <w:pStyle w:val="Heading1"/>
         <w:jc w:val="center"/>
-        <w:rPr>
-          <w:sz w:val="36"/>
-          <w:szCs w:val="36"/>
-        </w:rPr>
       </w:pPr>
       <w:r>
-        <w:rPr>
-          <w:sz w:val="36"/>
-          <w:szCs w:val="36"/>
-        </w:rPr>
         <w:t>Дифференциал</w:t>
       </w:r>
     </w:p>
     <w:p>
       <w:pPr>
+        <w:pStyle w:val="Heading2"/>
         <w:jc w:val="center"/>
-        <w:rPr>
-          <w:sz w:val="28"/>
-          <w:szCs w:val="28"/>
-        </w:rPr>
       </w:pPr>
       <w:r>
-        <w:rPr>
-          <w:sz w:val="28"/>
-          <w:szCs w:val="28"/>
-        </w:rPr>
         <w:t>Понятие дифференциала</w:t>
       </w:r>
     </w:p>
@@ -99,37 +85,7 @@
           <w:rPr>
             <w:rFonts w:ascii="Cambria Math" w:eastAsiaTheme="minorEastAsia" w:hAnsi="Cambria Math"/>
           </w:rPr>
-          <m:t>∃</m:t>
-        </m:r>
-        <m:r>
-          <w:rPr>
-            <w:rFonts w:ascii="Cambria Math" w:eastAsiaTheme="minorEastAsia" w:hAnsi="Cambria Math"/>
-          </w:rPr>
-          <m:t>A:</m:t>
-        </m:r>
-        <m:r>
-          <w:rPr>
-            <w:rFonts w:ascii="Cambria Math" w:eastAsiaTheme="minorEastAsia" w:hAnsi="Cambria Math"/>
-          </w:rPr>
-          <m:t>∆</m:t>
-        </m:r>
-        <m:r>
-          <w:rPr>
-            <w:rFonts w:ascii="Cambria Math" w:eastAsiaTheme="minorEastAsia" w:hAnsi="Cambria Math"/>
-          </w:rPr>
-          <m:t>y=A*</m:t>
-        </m:r>
-        <m:r>
-          <w:rPr>
-            <w:rFonts w:ascii="Cambria Math" w:eastAsiaTheme="minorEastAsia" w:hAnsi="Cambria Math"/>
-          </w:rPr>
-          <m:t>∆</m:t>
-        </m:r>
-        <m:r>
-          <w:rPr>
-            <w:rFonts w:ascii="Cambria Math" w:eastAsiaTheme="minorEastAsia" w:hAnsi="Cambria Math"/>
-          </w:rPr>
-          <m:t>x+a</m:t>
+          <m:t>∃A:∆y=A*∆x+a</m:t>
         </m:r>
         <m:d>
           <m:dPr>
@@ -145,13 +101,7 @@
               <w:rPr>
                 <w:rFonts w:ascii="Cambria Math" w:eastAsiaTheme="minorEastAsia" w:hAnsi="Cambria Math"/>
               </w:rPr>
-              <m:t>∆</m:t>
-            </m:r>
-            <m:r>
-              <w:rPr>
-                <w:rFonts w:ascii="Cambria Math" w:eastAsiaTheme="minorEastAsia" w:hAnsi="Cambria Math"/>
-              </w:rPr>
-              <m:t>x</m:t>
+              <m:t>∆x</m:t>
             </m:r>
           </m:e>
         </m:d>
@@ -159,19 +109,7 @@
           <w:rPr>
             <w:rFonts w:ascii="Cambria Math" w:eastAsiaTheme="minorEastAsia" w:hAnsi="Cambria Math"/>
           </w:rPr>
-          <m:t>*</m:t>
-        </m:r>
-        <m:r>
-          <w:rPr>
-            <w:rFonts w:ascii="Cambria Math" w:eastAsiaTheme="minorEastAsia" w:hAnsi="Cambria Math"/>
-          </w:rPr>
-          <m:t>∆</m:t>
-        </m:r>
-        <m:r>
-          <w:rPr>
-            <w:rFonts w:ascii="Cambria Math" w:eastAsiaTheme="minorEastAsia" w:hAnsi="Cambria Math"/>
-          </w:rPr>
-          <m:t>x</m:t>
+          <m:t>*∆x</m:t>
         </m:r>
       </m:oMath>
       <w:r>
@@ -222,13 +160,7 @@
                   <w:rPr>
                     <w:rFonts w:ascii="Cambria Math" w:eastAsiaTheme="minorEastAsia" w:hAnsi="Cambria Math"/>
                   </w:rPr>
-                  <m:t>∆</m:t>
-                </m:r>
-                <m:r>
-                  <w:rPr>
-                    <w:rFonts w:ascii="Cambria Math" w:eastAsiaTheme="minorEastAsia" w:hAnsi="Cambria Math"/>
-                  </w:rPr>
-                  <m:t>x→0</m:t>
+                  <m:t>∆x→0</m:t>
                 </m:r>
               </m:lim>
             </m:limLow>
@@ -238,19 +170,7 @@
               <w:rPr>
                 <w:rFonts w:ascii="Cambria Math" w:eastAsiaTheme="minorEastAsia" w:hAnsi="Cambria Math"/>
               </w:rPr>
-              <m:t>a(</m:t>
-            </m:r>
-            <m:r>
-              <w:rPr>
-                <w:rFonts w:ascii="Cambria Math" w:eastAsiaTheme="minorEastAsia" w:hAnsi="Cambria Math"/>
-              </w:rPr>
-              <m:t>∆</m:t>
-            </m:r>
-            <m:r>
-              <w:rPr>
-                <w:rFonts w:ascii="Cambria Math" w:eastAsiaTheme="minorEastAsia" w:hAnsi="Cambria Math"/>
-              </w:rPr>
-              <m:t>x)</m:t>
+              <m:t>a(∆x)</m:t>
             </m:r>
           </m:e>
         </m:func>
@@ -385,13 +305,7 @@
           <w:rPr>
             <w:rFonts w:ascii="Cambria Math" w:eastAsiaTheme="minorEastAsia" w:hAnsi="Cambria Math"/>
           </w:rPr>
-          <m:t>∆</m:t>
-        </m:r>
-        <m:r>
-          <w:rPr>
-            <w:rFonts w:ascii="Cambria Math" w:eastAsiaTheme="minorEastAsia" w:hAnsi="Cambria Math"/>
-          </w:rPr>
-          <m:t>x</m:t>
+          <m:t>∆x</m:t>
         </m:r>
       </m:oMath>
       <w:r>
@@ -411,19 +325,7 @@
           <w:rPr>
             <w:rFonts w:ascii="Cambria Math" w:eastAsiaTheme="minorEastAsia" w:hAnsi="Cambria Math"/>
           </w:rPr>
-          <m:t>A*</m:t>
-        </m:r>
-        <m:r>
-          <w:rPr>
-            <w:rFonts w:ascii="Cambria Math" w:eastAsiaTheme="minorEastAsia" w:hAnsi="Cambria Math"/>
-          </w:rPr>
-          <m:t>∆</m:t>
-        </m:r>
-        <m:r>
-          <w:rPr>
-            <w:rFonts w:ascii="Cambria Math" w:eastAsiaTheme="minorEastAsia" w:hAnsi="Cambria Math"/>
-          </w:rPr>
-          <m:t>x</m:t>
+          <m:t>A*∆x</m:t>
         </m:r>
       </m:oMath>
       <w:r>
@@ -549,7 +451,6 @@
       <w:pPr>
         <w:rPr>
           <w:rFonts w:eastAsiaTheme="minorEastAsia"/>
-          <w:lang w:val="en-US"/>
         </w:rPr>
       </w:pPr>
       <m:oMath>
@@ -557,13 +458,7 @@
           <w:rPr>
             <w:rFonts w:ascii="Cambria Math" w:eastAsiaTheme="minorEastAsia" w:hAnsi="Cambria Math"/>
           </w:rPr>
-          <m:t>∆</m:t>
-        </m:r>
-        <m:r>
-          <w:rPr>
-            <w:rFonts w:ascii="Cambria Math" w:eastAsiaTheme="minorEastAsia" w:hAnsi="Cambria Math"/>
-          </w:rPr>
-          <m:t>x=</m:t>
+          <m:t>∆x=</m:t>
         </m:r>
         <m:r>
           <w:rPr>
@@ -582,7 +477,6 @@
       <w:r>
         <w:rPr>
           <w:rFonts w:eastAsiaTheme="minorEastAsia"/>
-          <w:lang w:val="en-US"/>
         </w:rPr>
         <w:t>.</w:t>
       </w:r>
@@ -664,13 +558,7 @@
           <w:rPr>
             <w:rFonts w:ascii="Cambria Math" w:eastAsiaTheme="minorEastAsia" w:hAnsi="Cambria Math"/>
           </w:rPr>
-          <m:t>↔</m:t>
-        </m:r>
-        <m:r>
-          <w:rPr>
-            <w:rFonts w:ascii="Cambria Math" w:eastAsiaTheme="minorEastAsia" w:hAnsi="Cambria Math"/>
-          </w:rPr>
-          <m:t>∃</m:t>
+          <m:t>↔∃</m:t>
         </m:r>
         <m:sSup>
           <m:sSupPr>
@@ -807,39 +695,6 @@
         </w:rPr>
         <w:t>.</w:t>
       </w:r>
-    </w:p>
-    <w:p>
-      <w:pPr>
-        <w:rPr>
-          <w:rFonts w:eastAsiaTheme="minorEastAsia"/>
-        </w:rPr>
-      </w:pPr>
-      <w:r>
-        <w:rPr>
-          <w:rFonts w:eastAsiaTheme="minorEastAsia"/>
-        </w:rPr>
-        <w:t>Примечание</w:t>
-      </w:r>
-      <w:proofErr w:type="gramStart"/>
-      <w:r>
-        <w:rPr>
-          <w:rFonts w:eastAsiaTheme="minorEastAsia"/>
-        </w:rPr>
-        <w:t xml:space="preserve">: </w:t>
-      </w:r>
-      <w:r>
-        <w:rPr>
-          <w:rFonts w:eastAsiaTheme="minorEastAsia"/>
-        </w:rPr>
-        <w:t>???</w:t>
-      </w:r>
-      <w:r>
-        <w:rPr>
-          <w:rFonts w:eastAsiaTheme="minorEastAsia"/>
-        </w:rPr>
-        <w:t>??</w:t>
-      </w:r>
-      <w:proofErr w:type="gramEnd"/>
     </w:p>
     <w:p>
       <w:pPr>
@@ -1104,19 +959,7 @@
           <w:rPr>
             <w:rFonts w:ascii="Cambria Math" w:eastAsiaTheme="minorEastAsia" w:hAnsi="Cambria Math"/>
           </w:rPr>
-          <m:t>≈0</m:t>
-        </m:r>
-        <m:r>
-          <w:rPr>
-            <w:rFonts w:ascii="Cambria Math" w:eastAsiaTheme="minorEastAsia" w:hAnsi="Cambria Math"/>
-          </w:rPr>
-          <m:t>∃</m:t>
-        </m:r>
-        <m:r>
-          <w:rPr>
-            <w:rFonts w:ascii="Cambria Math" w:eastAsiaTheme="minorEastAsia" w:hAnsi="Cambria Math"/>
-          </w:rPr>
-          <m:t>∆</m:t>
+          <m:t>≈0∃∆</m:t>
         </m:r>
         <m:r>
           <w:rPr>
@@ -1144,34 +987,19 @@
           <w:rFonts w:eastAsiaTheme="minorEastAsia"/>
         </w:rPr>
         <w:t>.</w:t>
-      </w:r>
-      <w:r>
-        <w:rPr>
-          <w:rFonts w:eastAsiaTheme="minorEastAsia"/>
-        </w:rPr>
-        <w:t xml:space="preserve"> ???</w:t>
-      </w:r>
-      <w:r>
-        <w:rPr>
-          <w:rFonts w:eastAsiaTheme="minorEastAsia"/>
-        </w:rPr>
-        <w:t>??</w:t>
       </w:r>
     </w:p>
     <w:p>
       <w:pPr>
+        <w:pStyle w:val="Heading2"/>
         <w:jc w:val="center"/>
         <w:rPr>
           <w:rFonts w:eastAsiaTheme="minorEastAsia"/>
-          <w:sz w:val="28"/>
-          <w:szCs w:val="28"/>
         </w:rPr>
       </w:pPr>
       <w:r>
         <w:rPr>
           <w:rFonts w:eastAsiaTheme="minorEastAsia"/>
-          <w:sz w:val="28"/>
-          <w:szCs w:val="28"/>
         </w:rPr>
         <w:t>Геометрический смысл и свойство дифференциалов</w:t>
       </w:r>
@@ -1185,6 +1013,7 @@
       <w:r>
         <w:rPr>
           <w:rFonts w:eastAsiaTheme="minorEastAsia"/>
+          <w:noProof/>
         </w:rPr>
         <w:drawing>
           <wp:inline distT="0" distB="0" distL="0" distR="0" wp14:anchorId="3B5ABF7E" wp14:editId="237117B9">
@@ -1335,7 +1164,7 @@
     </w:p>
     <w:p>
       <w:pPr>
-        <w:pStyle w:val="a4"/>
+        <w:pStyle w:val="ListParagraph"/>
         <w:numPr>
           <w:ilvl w:val="0"/>
           <w:numId w:val="1"/>
@@ -1389,7 +1218,7 @@
     </w:p>
     <w:p>
       <w:pPr>
-        <w:pStyle w:val="a4"/>
+        <w:pStyle w:val="ListParagraph"/>
         <w:numPr>
           <w:ilvl w:val="0"/>
           <w:numId w:val="1"/>
@@ -1465,7 +1294,7 @@
     </w:p>
     <w:p>
       <w:pPr>
-        <w:pStyle w:val="a4"/>
+        <w:pStyle w:val="ListParagraph"/>
         <w:numPr>
           <w:ilvl w:val="0"/>
           <w:numId w:val="1"/>
@@ -1503,25 +1332,7 @@
           <w:rPr>
             <w:rFonts w:ascii="Cambria Math" w:eastAsiaTheme="minorEastAsia" w:hAnsi="Cambria Math"/>
           </w:rPr>
-          <m:t>=</m:t>
-        </m:r>
-        <m:r>
-          <w:rPr>
-            <w:rFonts w:ascii="Cambria Math" w:eastAsiaTheme="minorEastAsia" w:hAnsi="Cambria Math"/>
-          </w:rPr>
-          <m:t>du±</m:t>
-        </m:r>
-        <m:r>
-          <w:rPr>
-            <w:rFonts w:ascii="Cambria Math" w:eastAsiaTheme="minorEastAsia" w:hAnsi="Cambria Math"/>
-          </w:rPr>
-          <m:t>d</m:t>
-        </m:r>
-        <m:r>
-          <w:rPr>
-            <w:rFonts w:ascii="Cambria Math" w:eastAsiaTheme="minorEastAsia" w:hAnsi="Cambria Math"/>
-          </w:rPr>
-          <m:t>v</m:t>
+          <m:t>=du±dv</m:t>
         </m:r>
       </m:oMath>
       <w:r>
@@ -1534,7 +1345,7 @@
     </w:p>
     <w:p>
       <w:pPr>
-        <w:pStyle w:val="a4"/>
+        <w:pStyle w:val="ListParagraph"/>
         <w:numPr>
           <w:ilvl w:val="0"/>
           <w:numId w:val="1"/>
@@ -1585,7 +1396,7 @@
     </w:p>
     <w:p>
       <w:pPr>
-        <w:pStyle w:val="a4"/>
+        <w:pStyle w:val="ListParagraph"/>
         <w:numPr>
           <w:ilvl w:val="0"/>
           <w:numId w:val="1"/>
@@ -1659,19 +1470,7 @@
               <w:rPr>
                 <w:rFonts w:ascii="Cambria Math" w:eastAsiaTheme="minorEastAsia" w:hAnsi="Cambria Math"/>
               </w:rPr>
-              <m:t>vdu</m:t>
-            </m:r>
-            <m:r>
-              <w:rPr>
-                <w:rFonts w:ascii="Cambria Math" w:eastAsiaTheme="minorEastAsia" w:hAnsi="Cambria Math"/>
-              </w:rPr>
-              <m:t>-</m:t>
-            </m:r>
-            <m:r>
-              <w:rPr>
-                <w:rFonts w:ascii="Cambria Math" w:eastAsiaTheme="minorEastAsia" w:hAnsi="Cambria Math"/>
-              </w:rPr>
-              <m:t>udv</m:t>
+              <m:t>vdu-udv</m:t>
             </m:r>
           </m:num>
           <m:den>
@@ -1757,7 +1556,7 @@
     </w:p>
     <w:p>
       <w:pPr>
-        <w:pStyle w:val="a4"/>
+        <w:pStyle w:val="ListParagraph"/>
         <w:numPr>
           <w:ilvl w:val="0"/>
           <w:numId w:val="1"/>
@@ -1967,20 +1766,16 @@
     </w:p>
     <w:p>
       <w:pPr>
+        <w:pStyle w:val="Heading2"/>
         <w:jc w:val="center"/>
         <w:rPr>
           <w:rFonts w:eastAsiaTheme="minorEastAsia"/>
-          <w:sz w:val="28"/>
-          <w:szCs w:val="28"/>
         </w:rPr>
       </w:pPr>
       <w:r>
         <w:rPr>
           <w:rFonts w:eastAsiaTheme="minorEastAsia"/>
-          <w:sz w:val="28"/>
-          <w:szCs w:val="28"/>
-        </w:rPr>
-        <w:lastRenderedPageBreak/>
+        </w:rPr>
         <w:t>Дифференциалы высших порядков</w:t>
       </w:r>
     </w:p>
@@ -2028,13 +1823,7 @@
           <w:rPr>
             <w:rFonts w:ascii="Cambria Math" w:eastAsiaTheme="minorEastAsia" w:hAnsi="Cambria Math"/>
           </w:rPr>
-          <m:t>;</m:t>
-        </m:r>
-        <m:r>
-          <w:rPr>
-            <w:rFonts w:ascii="Cambria Math" w:eastAsiaTheme="minorEastAsia" w:hAnsi="Cambria Math"/>
-          </w:rPr>
-          <m:t>b)</m:t>
+          <m:t>;b)</m:t>
         </m:r>
       </m:oMath>
       <w:r>
@@ -2057,6 +1846,7 @@
             <w:rFonts w:ascii="Cambria Math" w:eastAsiaTheme="minorEastAsia" w:hAnsi="Cambria Math"/>
             <w:lang w:val="en-US"/>
           </w:rPr>
+          <w:lastRenderedPageBreak/>
           <m:t>dy</m:t>
         </m:r>
         <m:r>
@@ -3000,25 +2790,7 @@
           <w:rPr>
             <w:rFonts w:ascii="Cambria Math" w:eastAsiaTheme="minorEastAsia" w:hAnsi="Cambria Math"/>
           </w:rPr>
-          <m:t>y</m:t>
-        </m:r>
-        <m:r>
-          <w:rPr>
-            <w:rFonts w:ascii="Cambria Math" w:eastAsiaTheme="minorEastAsia" w:hAnsi="Cambria Math"/>
-          </w:rPr>
-          <m:t>=</m:t>
-        </m:r>
-        <m:r>
-          <w:rPr>
-            <w:rFonts w:ascii="Cambria Math" w:eastAsiaTheme="minorEastAsia" w:hAnsi="Cambria Math"/>
-          </w:rPr>
-          <m:t>d</m:t>
-        </m:r>
-        <m:r>
-          <w:rPr>
-            <w:rFonts w:ascii="Cambria Math" w:eastAsiaTheme="minorEastAsia" w:hAnsi="Cambria Math"/>
-          </w:rPr>
-          <m:t>(</m:t>
+          <m:t>y=d(</m:t>
         </m:r>
         <m:sSup>
           <m:sSupPr>
@@ -3050,13 +2822,7 @@
           <w:rPr>
             <w:rFonts w:ascii="Cambria Math" w:eastAsiaTheme="minorEastAsia" w:hAnsi="Cambria Math"/>
           </w:rPr>
-          <m:t>y</m:t>
-        </m:r>
-        <m:r>
-          <w:rPr>
-            <w:rFonts w:ascii="Cambria Math" w:eastAsiaTheme="minorEastAsia" w:hAnsi="Cambria Math"/>
-          </w:rPr>
-          <m:t>)</m:t>
+          <m:t>y)</m:t>
         </m:r>
       </m:oMath>
       <w:r>
@@ -3729,11 +3495,8 @@
       <w:pPr>
         <w:rPr>
           <w:rFonts w:eastAsiaTheme="minorEastAsia"/>
-          <w:lang w:val="en-US"/>
         </w:rPr>
       </w:pPr>
-      <w:bookmarkStart w:id="0" w:name="_GoBack"/>
-      <w:bookmarkEnd w:id="0"/>
     </w:p>
     <w:sectPr>
       <w:pgSz w:w="11906" w:h="16838"/>
@@ -3746,7 +3509,7 @@
 </file>
 
 <file path=word/numbering.xml><?xml version="1.0" encoding="utf-8"?>
-<w:numbering xmlns:wpc="http://schemas.microsoft.com/office/word/2010/wordprocessingCanvas" xmlns:cx="http://schemas.microsoft.com/office/drawing/2014/chartex" xmlns:cx1="http://schemas.microsoft.com/office/drawing/2015/9/8/chartex" xmlns:cx2="http://schemas.microsoft.com/office/drawing/2015/10/21/chartex" xmlns:cx3="http://schemas.microsoft.com/office/drawing/2016/5/9/chartex" xmlns:cx4="http://schemas.microsoft.com/office/drawing/2016/5/10/chartex" xmlns:cx5="http://schemas.microsoft.com/office/drawing/2016/5/11/chartex" xmlns:cx6="http://schemas.microsoft.com/office/drawing/2016/5/12/chartex" xmlns:cx7="http://schemas.microsoft.com/office/drawing/2016/5/13/chartex" xmlns:cx8="http://schemas.microsoft.com/office/drawing/2016/5/14/chartex" xmlns:mc="http://schemas.openxmlformats.org/markup-compatibility/2006" xmlns:aink="http://schemas.microsoft.com/office/drawing/2016/ink" xmlns:am3d="http://schemas.microsoft.com/office/drawing/2017/model3d" xmlns:o="urn:schemas-microsoft-com:office:office" xmlns:r="http://schemas.openxmlformats.org/officeDocument/2006/relationships" xmlns:m="http://schemas.openxmlformats.org/officeDocument/2006/math" xmlns:v="urn:schemas-microsoft-com:vml" xmlns:wp14="http://schemas.microsoft.com/office/word/2010/wordprocessingDrawing" xmlns:wp="http://schemas.openxmlformats.org/drawingml/2006/wordprocessingDrawing" xmlns:w10="urn:schemas-microsoft-com:office:word" xmlns:w="http://schemas.openxmlformats.org/wordprocessingml/2006/main" xmlns:w14="http://schemas.microsoft.com/office/word/2010/wordml" xmlns:w15="http://schemas.microsoft.com/office/word/2012/wordml" xmlns:w16cid="http://schemas.microsoft.com/office/word/2016/wordml/cid" xmlns:w16se="http://schemas.microsoft.com/office/word/2015/wordml/symex" xmlns:wpg="http://schemas.microsoft.com/office/word/2010/wordprocessingGroup" xmlns:wpi="http://schemas.microsoft.com/office/word/2010/wordprocessingInk" xmlns:wne="http://schemas.microsoft.com/office/word/2006/wordml" xmlns:wps="http://schemas.microsoft.com/office/word/2010/wordprocessingShape" mc:Ignorable="w14 w15 w16se w16cid wp14">
+<w:numbering xmlns:wpc="http://schemas.microsoft.com/office/word/2010/wordprocessingCanvas" xmlns:cx="http://schemas.microsoft.com/office/drawing/2014/chartex" xmlns:cx1="http://schemas.microsoft.com/office/drawing/2015/9/8/chartex" xmlns:cx2="http://schemas.microsoft.com/office/drawing/2015/10/21/chartex" xmlns:cx3="http://schemas.microsoft.com/office/drawing/2016/5/9/chartex" xmlns:cx4="http://schemas.microsoft.com/office/drawing/2016/5/10/chartex" xmlns:cx5="http://schemas.microsoft.com/office/drawing/2016/5/11/chartex" xmlns:cx6="http://schemas.microsoft.com/office/drawing/2016/5/12/chartex" xmlns:cx7="http://schemas.microsoft.com/office/drawing/2016/5/13/chartex" xmlns:cx8="http://schemas.microsoft.com/office/drawing/2016/5/14/chartex" xmlns:mc="http://schemas.openxmlformats.org/markup-compatibility/2006" xmlns:aink="http://schemas.microsoft.com/office/drawing/2016/ink" xmlns:am3d="http://schemas.microsoft.com/office/drawing/2017/model3d" xmlns:o="urn:schemas-microsoft-com:office:office" xmlns:r="http://schemas.openxmlformats.org/officeDocument/2006/relationships" xmlns:m="http://schemas.openxmlformats.org/officeDocument/2006/math" xmlns:v="urn:schemas-microsoft-com:vml" xmlns:wp14="http://schemas.microsoft.com/office/word/2010/wordprocessingDrawing" xmlns:wp="http://schemas.openxmlformats.org/drawingml/2006/wordprocessingDrawing" xmlns:w10="urn:schemas-microsoft-com:office:word" xmlns:w="http://schemas.openxmlformats.org/wordprocessingml/2006/main" xmlns:w14="http://schemas.microsoft.com/office/word/2010/wordml" xmlns:w15="http://schemas.microsoft.com/office/word/2012/wordml" xmlns:w16cex="http://schemas.microsoft.com/office/word/2018/wordml/cex" xmlns:w16cid="http://schemas.microsoft.com/office/word/2016/wordml/cid" xmlns:w16="http://schemas.microsoft.com/office/word/2018/wordml" xmlns:w16se="http://schemas.microsoft.com/office/word/2015/wordml/symex" xmlns:wpg="http://schemas.microsoft.com/office/word/2010/wordprocessingGroup" xmlns:wpi="http://schemas.microsoft.com/office/word/2010/wordprocessingInk" xmlns:wne="http://schemas.microsoft.com/office/word/2006/wordml" xmlns:wps="http://schemas.microsoft.com/office/word/2010/wordprocessingShape" mc:Ignorable="w14 w15 w16se w16cid w16 w16cex wp14">
   <w:abstractNum w:abstractNumId="0" w15:restartNumberingAfterBreak="0">
     <w:nsid w:val="29D76889"/>
     <w:multiLevelType w:val="hybridMultilevel"/>
@@ -3840,7 +3603,7 @@
 </file>
 
 <file path=word/styles.xml><?xml version="1.0" encoding="utf-8"?>
-<w:styles xmlns:mc="http://schemas.openxmlformats.org/markup-compatibility/2006" xmlns:r="http://schemas.openxmlformats.org/officeDocument/2006/relationships" xmlns:w="http://schemas.openxmlformats.org/wordprocessingml/2006/main" xmlns:w14="http://schemas.microsoft.com/office/word/2010/wordml" xmlns:w15="http://schemas.microsoft.com/office/word/2012/wordml" xmlns:w16cid="http://schemas.microsoft.com/office/word/2016/wordml/cid" xmlns:w16se="http://schemas.microsoft.com/office/word/2015/wordml/symex" mc:Ignorable="w14 w15 w16se w16cid">
+<w:styles xmlns:mc="http://schemas.openxmlformats.org/markup-compatibility/2006" xmlns:r="http://schemas.openxmlformats.org/officeDocument/2006/relationships" xmlns:w="http://schemas.openxmlformats.org/wordprocessingml/2006/main" xmlns:w14="http://schemas.microsoft.com/office/word/2010/wordml" xmlns:w15="http://schemas.microsoft.com/office/word/2012/wordml" xmlns:w16cex="http://schemas.microsoft.com/office/word/2018/wordml/cex" xmlns:w16cid="http://schemas.microsoft.com/office/word/2016/wordml/cid" xmlns:w16="http://schemas.microsoft.com/office/word/2018/wordml" xmlns:w16se="http://schemas.microsoft.com/office/word/2015/wordml/symex" mc:Ignorable="w14 w15 w16se w16cid w16 w16cex">
   <w:docDefaults>
     <w:rPrDefault>
       <w:rPr>
@@ -3856,7 +3619,7 @@
       </w:pPr>
     </w:pPrDefault>
   </w:docDefaults>
-  <w:latentStyles w:defLockedState="0" w:defUIPriority="99" w:defSemiHidden="0" w:defUnhideWhenUsed="0" w:defQFormat="0" w:count="377">
+  <w:latentStyles w:defLockedState="0" w:defUIPriority="99" w:defSemiHidden="0" w:defUnhideWhenUsed="0" w:defQFormat="0" w:count="376">
     <w:lsdException w:name="Normal" w:uiPriority="0" w:qFormat="1"/>
     <w:lsdException w:name="heading 1" w:uiPriority="9" w:qFormat="1"/>
     <w:lsdException w:name="heading 2" w:semiHidden="1" w:uiPriority="9" w:unhideWhenUsed="1" w:qFormat="1"/>
@@ -4233,19 +3996,61 @@
     <w:lsdException w:name="Hashtag" w:semiHidden="1" w:unhideWhenUsed="1"/>
     <w:lsdException w:name="Unresolved Mention" w:semiHidden="1" w:unhideWhenUsed="1"/>
     <w:lsdException w:name="Smart Link" w:semiHidden="1" w:unhideWhenUsed="1"/>
-    <w:lsdException w:name="Smart Link Error" w:semiHidden="1" w:unhideWhenUsed="1"/>
   </w:latentStyles>
-  <w:style w:type="paragraph" w:default="1" w:styleId="a">
+  <w:style w:type="paragraph" w:default="1" w:styleId="Normal">
     <w:name w:val="Normal"/>
     <w:qFormat/>
   </w:style>
-  <w:style w:type="character" w:default="1" w:styleId="a0">
+  <w:style w:type="paragraph" w:styleId="Heading1">
+    <w:name w:val="heading 1"/>
+    <w:basedOn w:val="Normal"/>
+    <w:next w:val="Normal"/>
+    <w:link w:val="Heading1Char"/>
+    <w:uiPriority w:val="9"/>
+    <w:qFormat/>
+    <w:rsid w:val="006423C8"/>
+    <w:pPr>
+      <w:keepNext/>
+      <w:keepLines/>
+      <w:spacing w:before="240" w:after="0"/>
+      <w:outlineLvl w:val="0"/>
+    </w:pPr>
+    <w:rPr>
+      <w:rFonts w:asciiTheme="majorHAnsi" w:eastAsiaTheme="majorEastAsia" w:hAnsiTheme="majorHAnsi" w:cstheme="majorBidi"/>
+      <w:color w:val="2F5496" w:themeColor="accent1" w:themeShade="BF"/>
+      <w:sz w:val="32"/>
+      <w:szCs w:val="32"/>
+    </w:rPr>
+  </w:style>
+  <w:style w:type="paragraph" w:styleId="Heading2">
+    <w:name w:val="heading 2"/>
+    <w:basedOn w:val="Normal"/>
+    <w:next w:val="Normal"/>
+    <w:link w:val="Heading2Char"/>
+    <w:uiPriority w:val="9"/>
+    <w:unhideWhenUsed/>
+    <w:qFormat/>
+    <w:rsid w:val="006423C8"/>
+    <w:pPr>
+      <w:keepNext/>
+      <w:keepLines/>
+      <w:spacing w:before="40" w:after="0"/>
+      <w:outlineLvl w:val="1"/>
+    </w:pPr>
+    <w:rPr>
+      <w:rFonts w:asciiTheme="majorHAnsi" w:eastAsiaTheme="majorEastAsia" w:hAnsiTheme="majorHAnsi" w:cstheme="majorBidi"/>
+      <w:color w:val="2F5496" w:themeColor="accent1" w:themeShade="BF"/>
+      <w:sz w:val="26"/>
+      <w:szCs w:val="26"/>
+    </w:rPr>
+  </w:style>
+  <w:style w:type="character" w:default="1" w:styleId="DefaultParagraphFont">
     <w:name w:val="Default Paragraph Font"/>
     <w:uiPriority w:val="1"/>
     <w:semiHidden/>
     <w:unhideWhenUsed/>
   </w:style>
-  <w:style w:type="table" w:default="1" w:styleId="a1">
+  <w:style w:type="table" w:default="1" w:styleId="TableNormal">
     <w:name w:val="Normal Table"/>
     <w:uiPriority w:val="99"/>
     <w:semiHidden/>
@@ -4260,15 +4065,15 @@
       </w:tblCellMar>
     </w:tblPr>
   </w:style>
-  <w:style w:type="numbering" w:default="1" w:styleId="a2">
+  <w:style w:type="numbering" w:default="1" w:styleId="NoList">
     <w:name w:val="No List"/>
     <w:uiPriority w:val="99"/>
     <w:semiHidden/>
     <w:unhideWhenUsed/>
   </w:style>
-  <w:style w:type="character" w:styleId="a3">
+  <w:style w:type="character" w:styleId="PlaceholderText">
     <w:name w:val="Placeholder Text"/>
-    <w:basedOn w:val="a0"/>
+    <w:basedOn w:val="DefaultParagraphFont"/>
     <w:uiPriority w:val="99"/>
     <w:semiHidden/>
     <w:rsid w:val="00924D06"/>
@@ -4276,9 +4081,9 @@
       <w:color w:val="808080"/>
     </w:rPr>
   </w:style>
-  <w:style w:type="paragraph" w:styleId="a4">
+  <w:style w:type="paragraph" w:styleId="ListParagraph">
     <w:name w:val="List Paragraph"/>
-    <w:basedOn w:val="a"/>
+    <w:basedOn w:val="Normal"/>
     <w:uiPriority w:val="34"/>
     <w:qFormat/>
     <w:rsid w:val="00625E8E"/>
@@ -4286,6 +4091,32 @@
       <w:ind w:left="720"/>
       <w:contextualSpacing/>
     </w:pPr>
+  </w:style>
+  <w:style w:type="character" w:customStyle="1" w:styleId="Heading1Char">
+    <w:name w:val="Heading 1 Char"/>
+    <w:basedOn w:val="DefaultParagraphFont"/>
+    <w:link w:val="Heading1"/>
+    <w:uiPriority w:val="9"/>
+    <w:rsid w:val="006423C8"/>
+    <w:rPr>
+      <w:rFonts w:asciiTheme="majorHAnsi" w:eastAsiaTheme="majorEastAsia" w:hAnsiTheme="majorHAnsi" w:cstheme="majorBidi"/>
+      <w:color w:val="2F5496" w:themeColor="accent1" w:themeShade="BF"/>
+      <w:sz w:val="32"/>
+      <w:szCs w:val="32"/>
+    </w:rPr>
+  </w:style>
+  <w:style w:type="character" w:customStyle="1" w:styleId="Heading2Char">
+    <w:name w:val="Heading 2 Char"/>
+    <w:basedOn w:val="DefaultParagraphFont"/>
+    <w:link w:val="Heading2"/>
+    <w:uiPriority w:val="9"/>
+    <w:rsid w:val="006423C8"/>
+    <w:rPr>
+      <w:rFonts w:asciiTheme="majorHAnsi" w:eastAsiaTheme="majorEastAsia" w:hAnsiTheme="majorHAnsi" w:cstheme="majorBidi"/>
+      <w:color w:val="2F5496" w:themeColor="accent1" w:themeShade="BF"/>
+      <w:sz w:val="26"/>
+      <w:szCs w:val="26"/>
+    </w:rPr>
   </w:style>
 </w:styles>
 </file>

</xml_diff>